<commit_message>
Update project 1 - deliverable worksheet-2.docx
</commit_message>
<xml_diff>
--- a/project 1 - deliverable worksheet-2.docx
+++ b/project 1 - deliverable worksheet-2.docx
@@ -240,23 +240,7 @@
           <w:sz w:val="32"/>
           <w:szCs w:val="32"/>
         </w:rPr>
-        <w:t>All html/</w:t>
-      </w:r>
-      <w:proofErr w:type="spellStart"/>
-      <w:r>
-        <w:rPr>
-          <w:sz w:val="32"/>
-          <w:szCs w:val="32"/>
-        </w:rPr>
-        <w:t>css</w:t>
-      </w:r>
-      <w:proofErr w:type="spellEnd"/>
-      <w:r>
-        <w:rPr>
-          <w:sz w:val="32"/>
-          <w:szCs w:val="32"/>
-        </w:rPr>
-        <w:t xml:space="preserve"> files (combine into a compressed/zip file)</w:t>
+        <w:t>All html/css files (combine into a compressed/zip file)</w:t>
       </w:r>
     </w:p>
     <w:p>
@@ -347,7 +331,14 @@
           <w:sz w:val="32"/>
           <w:szCs w:val="32"/>
         </w:rPr>
-        <w:t>URL:  ____________________________</w:t>
+        <w:t xml:space="preserve">URL:  </w:t>
+      </w:r>
+      <w:r>
+        <w:rPr>
+          <w:sz w:val="32"/>
+          <w:szCs w:val="32"/>
+        </w:rPr>
+        <w:t>https://susiesyli126.github.io/CS120/portfolio.html</w:t>
       </w:r>
       <w:r>
         <w:rPr>
@@ -773,23 +764,7 @@
           <w:sz w:val="32"/>
           <w:szCs w:val="32"/>
         </w:rPr>
-        <w:t xml:space="preserve">which page for background </w:t>
-      </w:r>
-      <w:proofErr w:type="spellStart"/>
-      <w:r>
-        <w:rPr>
-          <w:sz w:val="32"/>
-          <w:szCs w:val="32"/>
-        </w:rPr>
-        <w:t>img</w:t>
-      </w:r>
-      <w:proofErr w:type="spellEnd"/>
-      <w:r>
-        <w:rPr>
-          <w:sz w:val="32"/>
-          <w:szCs w:val="32"/>
-        </w:rPr>
-        <w:t xml:space="preserve">? </w:t>
+        <w:t xml:space="preserve">which page for background img? </w:t>
       </w:r>
       <w:r>
         <w:rPr>
@@ -813,23 +788,7 @@
           <w:sz w:val="32"/>
           <w:szCs w:val="32"/>
         </w:rPr>
-        <w:t xml:space="preserve">which page for </w:t>
-      </w:r>
-      <w:proofErr w:type="gramStart"/>
-      <w:r>
-        <w:rPr>
-          <w:sz w:val="32"/>
-          <w:szCs w:val="32"/>
-        </w:rPr>
-        <w:t>other</w:t>
-      </w:r>
-      <w:proofErr w:type="gramEnd"/>
-      <w:r>
-        <w:rPr>
-          <w:sz w:val="32"/>
-          <w:szCs w:val="32"/>
-        </w:rPr>
-        <w:t xml:space="preserve"> image? __________________</w:t>
+        <w:t>which page for other image? __________________</w:t>
       </w:r>
     </w:p>
     <w:p>
@@ -939,7 +898,15 @@
           <w:sz w:val="32"/>
           <w:szCs w:val="32"/>
         </w:rPr>
-        <w:t>Which test did you use?  ______________________</w:t>
+        <w:t xml:space="preserve">Which test did you use?  </w:t>
+      </w:r>
+      <w:r>
+        <w:rPr>
+          <w:sz w:val="32"/>
+          <w:szCs w:val="32"/>
+          <w:u w:val="single"/>
+        </w:rPr>
+        <w:t>mobiletest.me</w:t>
       </w:r>
       <w:r>
         <w:rPr>

</xml_diff>